<commit_message>
Added Lab1 and Lab2 under CSC 472
</commit_message>
<xml_diff>
--- a/CSC472/Lab/LabCoverPage.docx
+++ b/CSC472/Lab/LabCoverPage.docx
@@ -16,14 +16,14 @@
           <w:sz w:val="72"/>
           <w:szCs w:val="72"/>
         </w:rPr>
-        <w:t xml:space="preserve">Lab: Stack and Stack </w:t>
+        <w:t xml:space="preserve">Lab: </w:t>
       </w:r>
       <w:r>
         <w:rPr>
           <w:sz w:val="72"/>
           <w:szCs w:val="72"/>
         </w:rPr>
-        <w:t>Frame</w:t>
+        <w:t>Stack Overflow</w:t>
       </w:r>
     </w:p>
     <w:p>
@@ -84,7 +84,14 @@
           <w:sz w:val="28"/>
           <w:szCs w:val="28"/>
         </w:rPr>
-        <w:t>Date: October 2</w:t>
+        <w:t xml:space="preserve">Date: October </w:t>
+      </w:r>
+      <w:r>
+        <w:rPr>
+          <w:sz w:val="28"/>
+          <w:szCs w:val="28"/>
+        </w:rPr>
+        <w:t>13</w:t>
       </w:r>
       <w:r>
         <w:rPr>
@@ -92,7 +99,7 @@
           <w:szCs w:val="28"/>
           <w:vertAlign w:val="superscript"/>
         </w:rPr>
-        <w:t>nd</w:t>
+        <w:t>th</w:t>
       </w:r>
       <w:r>
         <w:rPr>

</xml_diff>